<commit_message>
se agregaron filtros para la busqueda de pedidos
</commit_message>
<xml_diff>
--- a/02. Modelado de Requerimientos/Modelo de Casos De Uso/Trazos/Deposito/113_Registrar_Devolución_De_Productos_Terminados.docx
+++ b/02. Modelado de Requerimientos/Modelo de Casos De Uso/Trazos/Deposito/113_Registrar_Devolución_De_Productos_Terminados.docx
@@ -4,7 +4,7 @@
   <w:body>
     <w:tbl>
       <w:tblPr>
-        <w:tblStyle w:val="TableGrid"/>
+        <w:tblStyle w:val="Tablaconcuadrcula"/>
         <w:tblW w:w="8472" w:type="dxa"/>
         <w:tblInd w:w="250" w:type="dxa"/>
         <w:tblLayout w:type="fixed"/>
@@ -1340,7 +1340,7 @@
           </w:tcPr>
           <w:p>
             <w:pPr>
-              <w:pStyle w:val="ListParagraph"/>
+              <w:pStyle w:val="Prrafodelista"/>
               <w:numPr>
                 <w:ilvl w:val="0"/>
                 <w:numId w:val="1"/>
@@ -1408,7 +1408,7 @@
           </w:tcPr>
           <w:p>
             <w:pPr>
-              <w:pStyle w:val="ListParagraph"/>
+              <w:pStyle w:val="Prrafodelista"/>
               <w:numPr>
                 <w:ilvl w:val="0"/>
                 <w:numId w:val="1"/>
@@ -1435,7 +1435,7 @@
           </w:p>
           <w:p>
             <w:pPr>
-              <w:pStyle w:val="ListParagraph"/>
+              <w:pStyle w:val="Prrafodelista"/>
               <w:numPr>
                 <w:ilvl w:val="0"/>
                 <w:numId w:val="1"/>
@@ -1520,7 +1520,7 @@
           </w:tcPr>
           <w:p>
             <w:pPr>
-              <w:pStyle w:val="ListParagraph"/>
+              <w:pStyle w:val="Prrafodelista"/>
               <w:numPr>
                 <w:ilvl w:val="0"/>
                 <w:numId w:val="3"/>
@@ -1563,7 +1563,7 @@
           </w:tcPr>
           <w:p>
             <w:pPr>
-              <w:pStyle w:val="ListParagraph"/>
+              <w:pStyle w:val="Prrafodelista"/>
               <w:ind w:left="230"/>
             </w:pPr>
           </w:p>
@@ -1586,7 +1586,7 @@
           </w:tcPr>
           <w:p>
             <w:pPr>
-              <w:pStyle w:val="ListParagraph"/>
+              <w:pStyle w:val="Prrafodelista"/>
               <w:numPr>
                 <w:ilvl w:val="0"/>
                 <w:numId w:val="3"/>
@@ -1594,22 +1594,7 @@
               <w:ind w:hanging="198"/>
             </w:pPr>
             <w:r>
-              <w:t>E</w:t>
-            </w:r>
-            <w:r>
-              <w:t xml:space="preserve">l </w:t>
-            </w:r>
-            <w:r>
-              <w:t>Sistema</w:t>
-            </w:r>
-            <w:r>
-              <w:t xml:space="preserve"> solicita ingrese el </w:t>
-            </w:r>
-            <w:r>
-              <w:t>número</w:t>
-            </w:r>
-            <w:r>
-              <w:t xml:space="preserve"> de pedido al que corresponden los productos a devolver.</w:t>
+              <w:t>El EDPT busca el pedido mediante alguno de los filtros: nro. Pedido, fecha de pedido o cliente</w:t>
             </w:r>
           </w:p>
         </w:tc>
@@ -1626,7 +1611,7 @@
           </w:tcPr>
           <w:p>
             <w:pPr>
-              <w:pStyle w:val="ListParagraph"/>
+              <w:pStyle w:val="Prrafodelista"/>
               <w:ind w:left="230"/>
             </w:pPr>
           </w:p>
@@ -1649,37 +1634,15 @@
           </w:tcPr>
           <w:p>
             <w:pPr>
-              <w:pStyle w:val="ListParagraph"/>
+              <w:pStyle w:val="Prrafodelista"/>
               <w:numPr>
                 <w:ilvl w:val="0"/>
                 <w:numId w:val="3"/>
               </w:numPr>
               <w:ind w:hanging="198"/>
             </w:pPr>
-            <w:bookmarkStart w:id="1" w:name="_GoBack" w:colFirst="1" w:colLast="1"/>
-            <w:r>
-              <w:t xml:space="preserve">El </w:t>
-            </w:r>
-            <w:r>
-              <w:t xml:space="preserve">EDPT </w:t>
-            </w:r>
-            <w:r>
-              <w:t>conoce</w:t>
-            </w:r>
-            <w:r>
-              <w:t xml:space="preserve"> el </w:t>
-            </w:r>
-            <w:r>
-              <w:t xml:space="preserve">número de </w:t>
-            </w:r>
-            <w:r>
-              <w:t xml:space="preserve">pedido y </w:t>
-            </w:r>
-            <w:r>
-              <w:t>lo ingresa</w:t>
-            </w:r>
-            <w:r>
-              <w:t>.</w:t>
+            <w:r>
+              <w:t>El sistema busca los pedidos según el filtro ingresado  y encuentra alguno.</w:t>
             </w:r>
           </w:p>
         </w:tc>
@@ -1696,7 +1659,391 @@
           </w:tcPr>
           <w:p>
             <w:pPr>
-              <w:pStyle w:val="ListParagraph"/>
+              <w:rPr>
+                <w:u w:val="single"/>
+              </w:rPr>
+            </w:pPr>
+            <w:bookmarkStart w:id="1" w:name="_GoBack"/>
+            <w:bookmarkEnd w:id="1"/>
+          </w:p>
+        </w:tc>
+      </w:tr>
+      <w:tr>
+        <w:trPr>
+          <w:cantSplit/>
+        </w:trPr>
+        <w:tc>
+          <w:tcPr>
+            <w:tcW w:w="3878" w:type="dxa"/>
+            <w:gridSpan w:val="5"/>
+            <w:tcBorders>
+              <w:top w:val="single" w:sz="4" w:space="0" w:color="auto"/>
+              <w:left w:val="single" w:sz="4" w:space="0" w:color="auto"/>
+              <w:bottom w:val="single" w:sz="4" w:space="0" w:color="auto"/>
+              <w:right w:val="single" w:sz="4" w:space="0" w:color="auto"/>
+            </w:tcBorders>
+          </w:tcPr>
+          <w:p>
+            <w:pPr>
+              <w:pStyle w:val="Prrafodelista"/>
+              <w:numPr>
+                <w:ilvl w:val="0"/>
+                <w:numId w:val="3"/>
+              </w:numPr>
+              <w:ind w:hanging="198"/>
+            </w:pPr>
+            <w:r>
+              <w:t xml:space="preserve">El </w:t>
+            </w:r>
+            <w:r>
+              <w:t>Sistema</w:t>
+            </w:r>
+            <w:r>
+              <w:t xml:space="preserve"> muestra los datos del pedido (número de</w:t>
+            </w:r>
+            <w:r>
+              <w:t>l</w:t>
+            </w:r>
+            <w:r>
+              <w:t xml:space="preserve"> pedido</w:t>
+            </w:r>
+            <w:r>
+              <w:t>, viajante y fecha de pedido).</w:t>
+            </w:r>
+          </w:p>
+        </w:tc>
+        <w:tc>
+          <w:tcPr>
+            <w:tcW w:w="4594" w:type="dxa"/>
+            <w:gridSpan w:val="6"/>
+            <w:tcBorders>
+              <w:top w:val="single" w:sz="4" w:space="0" w:color="auto"/>
+              <w:left w:val="single" w:sz="4" w:space="0" w:color="auto"/>
+              <w:bottom w:val="single" w:sz="4" w:space="0" w:color="auto"/>
+              <w:right w:val="single" w:sz="4" w:space="0" w:color="auto"/>
+            </w:tcBorders>
+          </w:tcPr>
+          <w:p>
+            <w:pPr>
+              <w:pStyle w:val="Prrafodelista"/>
+              <w:ind w:left="230"/>
+            </w:pPr>
+          </w:p>
+        </w:tc>
+      </w:tr>
+      <w:tr>
+        <w:trPr>
+          <w:cantSplit/>
+        </w:trPr>
+        <w:tc>
+          <w:tcPr>
+            <w:tcW w:w="3878" w:type="dxa"/>
+            <w:gridSpan w:val="5"/>
+            <w:tcBorders>
+              <w:top w:val="single" w:sz="4" w:space="0" w:color="auto"/>
+              <w:left w:val="single" w:sz="4" w:space="0" w:color="auto"/>
+              <w:bottom w:val="single" w:sz="4" w:space="0" w:color="auto"/>
+              <w:right w:val="single" w:sz="4" w:space="0" w:color="auto"/>
+            </w:tcBorders>
+          </w:tcPr>
+          <w:p>
+            <w:pPr>
+              <w:pStyle w:val="Prrafodelista"/>
+              <w:numPr>
+                <w:ilvl w:val="0"/>
+                <w:numId w:val="3"/>
+              </w:numPr>
+              <w:ind w:hanging="198"/>
+            </w:pPr>
+            <w:r>
+              <w:t xml:space="preserve">El </w:t>
+            </w:r>
+            <w:r>
+              <w:t>Sistema muestra los productos del pedido seleccionado con sus datos (código, marca, modelo, tamaño, c</w:t>
+            </w:r>
+            <w:r>
+              <w:t>olor y cantidad pedida anterior</w:t>
+            </w:r>
+            <w:r>
+              <w:t>mente).</w:t>
+            </w:r>
+          </w:p>
+        </w:tc>
+        <w:tc>
+          <w:tcPr>
+            <w:tcW w:w="4594" w:type="dxa"/>
+            <w:gridSpan w:val="6"/>
+            <w:tcBorders>
+              <w:top w:val="single" w:sz="4" w:space="0" w:color="auto"/>
+              <w:left w:val="single" w:sz="4" w:space="0" w:color="auto"/>
+              <w:bottom w:val="single" w:sz="4" w:space="0" w:color="auto"/>
+              <w:right w:val="single" w:sz="4" w:space="0" w:color="auto"/>
+            </w:tcBorders>
+          </w:tcPr>
+          <w:p>
+            <w:pPr>
+              <w:pStyle w:val="Prrafodelista"/>
+              <w:ind w:left="230"/>
+            </w:pPr>
+          </w:p>
+        </w:tc>
+      </w:tr>
+      <w:tr>
+        <w:trPr>
+          <w:cantSplit/>
+        </w:trPr>
+        <w:tc>
+          <w:tcPr>
+            <w:tcW w:w="3878" w:type="dxa"/>
+            <w:gridSpan w:val="5"/>
+            <w:tcBorders>
+              <w:top w:val="single" w:sz="4" w:space="0" w:color="auto"/>
+              <w:left w:val="single" w:sz="4" w:space="0" w:color="auto"/>
+              <w:bottom w:val="single" w:sz="4" w:space="0" w:color="auto"/>
+              <w:right w:val="single" w:sz="4" w:space="0" w:color="auto"/>
+            </w:tcBorders>
+          </w:tcPr>
+          <w:p>
+            <w:pPr>
+              <w:pStyle w:val="Prrafodelista"/>
+              <w:numPr>
+                <w:ilvl w:val="0"/>
+                <w:numId w:val="3"/>
+              </w:numPr>
+              <w:ind w:hanging="198"/>
+            </w:pPr>
+            <w:r>
+              <w:t xml:space="preserve">El </w:t>
+            </w:r>
+            <w:r>
+              <w:t>Sistema</w:t>
+            </w:r>
+            <w:r>
+              <w:t xml:space="preserve"> solicita se seleccionen l</w:t>
+            </w:r>
+            <w:r>
+              <w:t>o</w:t>
+            </w:r>
+            <w:r>
+              <w:t>s productos del pedido a devolver.</w:t>
+            </w:r>
+          </w:p>
+        </w:tc>
+        <w:tc>
+          <w:tcPr>
+            <w:tcW w:w="4594" w:type="dxa"/>
+            <w:gridSpan w:val="6"/>
+            <w:tcBorders>
+              <w:top w:val="single" w:sz="4" w:space="0" w:color="auto"/>
+              <w:left w:val="single" w:sz="4" w:space="0" w:color="auto"/>
+              <w:bottom w:val="single" w:sz="4" w:space="0" w:color="auto"/>
+              <w:right w:val="single" w:sz="4" w:space="0" w:color="auto"/>
+            </w:tcBorders>
+          </w:tcPr>
+          <w:p>
+            <w:pPr>
+              <w:pStyle w:val="Prrafodelista"/>
+              <w:ind w:left="230"/>
+            </w:pPr>
+          </w:p>
+        </w:tc>
+      </w:tr>
+      <w:tr>
+        <w:trPr>
+          <w:cantSplit/>
+        </w:trPr>
+        <w:tc>
+          <w:tcPr>
+            <w:tcW w:w="3878" w:type="dxa"/>
+            <w:gridSpan w:val="5"/>
+            <w:tcBorders>
+              <w:top w:val="single" w:sz="4" w:space="0" w:color="auto"/>
+              <w:left w:val="single" w:sz="4" w:space="0" w:color="auto"/>
+              <w:bottom w:val="single" w:sz="4" w:space="0" w:color="auto"/>
+              <w:right w:val="single" w:sz="4" w:space="0" w:color="auto"/>
+            </w:tcBorders>
+          </w:tcPr>
+          <w:p>
+            <w:pPr>
+              <w:pStyle w:val="Prrafodelista"/>
+              <w:numPr>
+                <w:ilvl w:val="0"/>
+                <w:numId w:val="3"/>
+              </w:numPr>
+              <w:ind w:hanging="198"/>
+            </w:pPr>
+            <w:r>
+              <w:t>El EDPT selecciona los productos a devolver.</w:t>
+            </w:r>
+          </w:p>
+        </w:tc>
+        <w:tc>
+          <w:tcPr>
+            <w:tcW w:w="4594" w:type="dxa"/>
+            <w:gridSpan w:val="6"/>
+            <w:tcBorders>
+              <w:top w:val="single" w:sz="4" w:space="0" w:color="auto"/>
+              <w:left w:val="single" w:sz="4" w:space="0" w:color="auto"/>
+              <w:bottom w:val="single" w:sz="4" w:space="0" w:color="auto"/>
+              <w:right w:val="single" w:sz="4" w:space="0" w:color="auto"/>
+            </w:tcBorders>
+          </w:tcPr>
+          <w:p>
+            <w:pPr>
+              <w:pStyle w:val="Prrafodelista"/>
+              <w:ind w:left="230"/>
+            </w:pPr>
+          </w:p>
+        </w:tc>
+      </w:tr>
+      <w:tr>
+        <w:trPr>
+          <w:cantSplit/>
+        </w:trPr>
+        <w:tc>
+          <w:tcPr>
+            <w:tcW w:w="3878" w:type="dxa"/>
+            <w:gridSpan w:val="5"/>
+            <w:tcBorders>
+              <w:top w:val="single" w:sz="4" w:space="0" w:color="auto"/>
+              <w:left w:val="single" w:sz="4" w:space="0" w:color="auto"/>
+              <w:bottom w:val="single" w:sz="4" w:space="0" w:color="auto"/>
+              <w:right w:val="single" w:sz="4" w:space="0" w:color="auto"/>
+            </w:tcBorders>
+          </w:tcPr>
+          <w:p>
+            <w:pPr>
+              <w:pStyle w:val="Prrafodelista"/>
+              <w:numPr>
+                <w:ilvl w:val="0"/>
+                <w:numId w:val="3"/>
+              </w:numPr>
+              <w:ind w:hanging="198"/>
+            </w:pPr>
+            <w:r>
+              <w:t xml:space="preserve">El Sistema solicita ingreso de cantidad a devolver </w:t>
+            </w:r>
+            <w:r>
+              <w:t>de cada producto seleccionado.</w:t>
+            </w:r>
+          </w:p>
+        </w:tc>
+        <w:tc>
+          <w:tcPr>
+            <w:tcW w:w="4594" w:type="dxa"/>
+            <w:gridSpan w:val="6"/>
+            <w:tcBorders>
+              <w:top w:val="single" w:sz="4" w:space="0" w:color="auto"/>
+              <w:left w:val="single" w:sz="4" w:space="0" w:color="auto"/>
+              <w:bottom w:val="single" w:sz="4" w:space="0" w:color="auto"/>
+              <w:right w:val="single" w:sz="4" w:space="0" w:color="auto"/>
+            </w:tcBorders>
+          </w:tcPr>
+          <w:p>
+            <w:pPr>
+              <w:pStyle w:val="Prrafodelista"/>
+              <w:ind w:left="230"/>
+            </w:pPr>
+          </w:p>
+        </w:tc>
+      </w:tr>
+      <w:tr>
+        <w:trPr>
+          <w:cantSplit/>
+        </w:trPr>
+        <w:tc>
+          <w:tcPr>
+            <w:tcW w:w="3878" w:type="dxa"/>
+            <w:gridSpan w:val="5"/>
+            <w:tcBorders>
+              <w:top w:val="single" w:sz="4" w:space="0" w:color="auto"/>
+              <w:left w:val="single" w:sz="4" w:space="0" w:color="auto"/>
+              <w:bottom w:val="single" w:sz="4" w:space="0" w:color="auto"/>
+              <w:right w:val="single" w:sz="4" w:space="0" w:color="auto"/>
+            </w:tcBorders>
+          </w:tcPr>
+          <w:p>
+            <w:pPr>
+              <w:pStyle w:val="Prrafodelista"/>
+              <w:numPr>
+                <w:ilvl w:val="0"/>
+                <w:numId w:val="3"/>
+              </w:numPr>
+              <w:ind w:hanging="198"/>
+            </w:pPr>
+            <w:r>
+              <w:t>El EDPT ingresa cantidad a devolver.</w:t>
+            </w:r>
+          </w:p>
+        </w:tc>
+        <w:tc>
+          <w:tcPr>
+            <w:tcW w:w="4594" w:type="dxa"/>
+            <w:gridSpan w:val="6"/>
+            <w:tcBorders>
+              <w:top w:val="single" w:sz="4" w:space="0" w:color="auto"/>
+              <w:left w:val="single" w:sz="4" w:space="0" w:color="auto"/>
+              <w:bottom w:val="single" w:sz="4" w:space="0" w:color="auto"/>
+              <w:right w:val="single" w:sz="4" w:space="0" w:color="auto"/>
+            </w:tcBorders>
+          </w:tcPr>
+          <w:p>
+            <w:pPr>
+              <w:pStyle w:val="Prrafodelista"/>
+              <w:ind w:left="230"/>
+            </w:pPr>
+          </w:p>
+        </w:tc>
+      </w:tr>
+      <w:tr>
+        <w:trPr>
+          <w:cantSplit/>
+        </w:trPr>
+        <w:tc>
+          <w:tcPr>
+            <w:tcW w:w="3878" w:type="dxa"/>
+            <w:gridSpan w:val="5"/>
+            <w:tcBorders>
+              <w:top w:val="single" w:sz="4" w:space="0" w:color="auto"/>
+              <w:left w:val="single" w:sz="4" w:space="0" w:color="auto"/>
+              <w:bottom w:val="single" w:sz="4" w:space="0" w:color="auto"/>
+              <w:right w:val="single" w:sz="4" w:space="0" w:color="auto"/>
+            </w:tcBorders>
+          </w:tcPr>
+          <w:p>
+            <w:pPr>
+              <w:pStyle w:val="Prrafodelista"/>
+              <w:numPr>
+                <w:ilvl w:val="0"/>
+                <w:numId w:val="3"/>
+              </w:numPr>
+              <w:ind w:hanging="198"/>
+            </w:pPr>
+            <w:r>
+              <w:t xml:space="preserve">El </w:t>
+            </w:r>
+            <w:r>
+              <w:t>Sistema</w:t>
+            </w:r>
+            <w:r>
+              <w:t xml:space="preserve"> verifica que la cantidad a devolver no sea mayor a la cantidad solicitada en el pedido y no lo es.</w:t>
+            </w:r>
+          </w:p>
+        </w:tc>
+        <w:tc>
+          <w:tcPr>
+            <w:tcW w:w="4594" w:type="dxa"/>
+            <w:gridSpan w:val="6"/>
+            <w:tcBorders>
+              <w:top w:val="single" w:sz="4" w:space="0" w:color="auto"/>
+              <w:left w:val="single" w:sz="4" w:space="0" w:color="auto"/>
+              <w:bottom w:val="single" w:sz="4" w:space="0" w:color="auto"/>
+              <w:right w:val="single" w:sz="4" w:space="0" w:color="auto"/>
+            </w:tcBorders>
+          </w:tcPr>
+          <w:p>
+            <w:pPr>
+              <w:pStyle w:val="Prrafodelista"/>
               <w:numPr>
                 <w:ilvl w:val="1"/>
                 <w:numId w:val="3"/>
@@ -1708,115 +2055,44 @@
               <w:ind w:left="230" w:hanging="230"/>
             </w:pPr>
             <w:r>
-              <w:t xml:space="preserve">El </w:t>
-            </w:r>
-            <w:r>
-              <w:t>EDPT</w:t>
-            </w:r>
-            <w:r>
-              <w:t xml:space="preserve"> no </w:t>
-            </w:r>
-            <w:r>
-              <w:t>conoce el número de pedio</w:t>
-            </w:r>
-          </w:p>
-          <w:p>
-            <w:pPr>
-              <w:pStyle w:val="ListParagraph"/>
+              <w:t>La cantidad a devolver es mayor a la solicitada.</w:t>
+            </w:r>
+          </w:p>
+          <w:p>
+            <w:pPr>
+              <w:pStyle w:val="Prrafodelista"/>
               <w:numPr>
                 <w:ilvl w:val="2"/>
                 <w:numId w:val="3"/>
               </w:numPr>
             </w:pPr>
             <w:r>
-              <w:t>El EDPT selecciona la opción buscar</w:t>
-            </w:r>
-          </w:p>
-          <w:p>
-            <w:pPr>
-              <w:pStyle w:val="ListParagraph"/>
+              <w:t xml:space="preserve">El </w:t>
+            </w:r>
+            <w:r>
+              <w:t>Sistema</w:t>
+            </w:r>
+            <w:r>
+              <w:t xml:space="preserve"> informa situación.</w:t>
+            </w:r>
+          </w:p>
+          <w:p>
+            <w:pPr>
+              <w:pStyle w:val="Prrafodelista"/>
               <w:numPr>
                 <w:ilvl w:val="2"/>
                 <w:numId w:val="3"/>
               </w:numPr>
             </w:pPr>
             <w:r>
-              <w:t xml:space="preserve">Se llama al CU </w:t>
-            </w:r>
-            <w:r>
-              <w:rPr>
-                <w:i/>
-              </w:rPr>
-              <w:t>282. Consultar Pedido</w:t>
-            </w:r>
-          </w:p>
-          <w:p>
-            <w:pPr>
-              <w:pStyle w:val="ListParagraph"/>
-              <w:numPr>
-                <w:ilvl w:val="3"/>
-                <w:numId w:val="3"/>
-              </w:numPr>
-            </w:pPr>
-            <w:r>
-              <w:t xml:space="preserve">El sistema </w:t>
-            </w:r>
-            <w:r>
-              <w:t xml:space="preserve">encuentra </w:t>
-            </w:r>
-            <w:r>
-              <w:t xml:space="preserve">un </w:t>
-            </w:r>
-            <w:r>
-              <w:t>pedido</w:t>
-            </w:r>
-          </w:p>
-          <w:p>
-            <w:pPr>
-              <w:pStyle w:val="ListParagraph"/>
-              <w:numPr>
-                <w:ilvl w:val="3"/>
-                <w:numId w:val="3"/>
-              </w:numPr>
-            </w:pPr>
-            <w:r>
-              <w:t>El sistema no encuentra un pedido</w:t>
-            </w:r>
-          </w:p>
-          <w:p>
-            <w:pPr>
-              <w:pStyle w:val="ListParagraph"/>
-              <w:numPr>
-                <w:ilvl w:val="4"/>
-                <w:numId w:val="3"/>
-              </w:numPr>
-              <w:pPrChange w:id="2" w:author="Comparison" w:date="2010-10-19T02:36:00Z">
-                <w:pPr>
-                  <w:pStyle w:val="ListParagraph"/>
-                  <w:numPr>
-                    <w:ilvl w:val="2"/>
-                    <w:numId w:val="3"/>
-                  </w:numPr>
-                  <w:tabs>
-                    <w:tab w:val="num" w:pos="737"/>
-                  </w:tabs>
-                  <w:ind w:left="737" w:hanging="680"/>
-                </w:pPr>
-              </w:pPrChange>
-            </w:pPr>
-            <w:r>
-              <w:t>Se notifica la</w:t>
-            </w:r>
-            <w:r>
-              <w:t xml:space="preserve"> situación</w:t>
-            </w:r>
-            <w:r>
-              <w:t xml:space="preserve"> al EDPT</w:t>
+              <w:t>Se regresa</w:t>
+            </w:r>
+            <w:r>
+              <w:t xml:space="preserve"> al paso 8.</w:t>
             </w:r>
           </w:p>
         </w:tc>
       </w:tr>
-      <w:bookmarkEnd w:id="1"/>
       <w:tr>
         <w:trPr>
           <w:cantSplit/>
@@ -1834,7 +2110,7 @@
           </w:tcPr>
           <w:p>
             <w:pPr>
-              <w:pStyle w:val="ListParagraph"/>
+              <w:pStyle w:val="Prrafodelista"/>
               <w:numPr>
                 <w:ilvl w:val="0"/>
                 <w:numId w:val="3"/>
@@ -1842,22 +2118,7 @@
               <w:ind w:hanging="198"/>
             </w:pPr>
             <w:r>
-              <w:t xml:space="preserve">El </w:t>
-            </w:r>
-            <w:r>
-              <w:t>Sistema</w:t>
-            </w:r>
-            <w:r>
-              <w:t xml:space="preserve"> muestra los datos del pedido (número de</w:t>
-            </w:r>
-            <w:r>
-              <w:t>l</w:t>
-            </w:r>
-            <w:r>
-              <w:t xml:space="preserve"> pedido</w:t>
-            </w:r>
-            <w:r>
-              <w:t>, viajante y fecha de pedido).</w:t>
+              <w:t>El EDPT ingresa el motivo de devolución de la misma.</w:t>
             </w:r>
           </w:p>
         </w:tc>
@@ -1874,7 +2135,65 @@
           </w:tcPr>
           <w:p>
             <w:pPr>
-              <w:pStyle w:val="ListParagraph"/>
+              <w:pStyle w:val="Prrafodelista"/>
+              <w:ind w:left="230"/>
+            </w:pPr>
+          </w:p>
+        </w:tc>
+      </w:tr>
+      <w:tr>
+        <w:trPr>
+          <w:cantSplit/>
+          <w:trHeight w:val="291"/>
+        </w:trPr>
+        <w:tc>
+          <w:tcPr>
+            <w:tcW w:w="3878" w:type="dxa"/>
+            <w:gridSpan w:val="5"/>
+            <w:tcBorders>
+              <w:top w:val="single" w:sz="4" w:space="0" w:color="auto"/>
+              <w:left w:val="single" w:sz="4" w:space="0" w:color="auto"/>
+              <w:bottom w:val="single" w:sz="4" w:space="0" w:color="auto"/>
+              <w:right w:val="single" w:sz="4" w:space="0" w:color="auto"/>
+            </w:tcBorders>
+          </w:tcPr>
+          <w:p>
+            <w:pPr>
+              <w:pStyle w:val="Prrafodelista"/>
+              <w:numPr>
+                <w:ilvl w:val="0"/>
+                <w:numId w:val="3"/>
+              </w:numPr>
+              <w:ind w:hanging="198"/>
+            </w:pPr>
+            <w:r>
+              <w:t xml:space="preserve">El </w:t>
+            </w:r>
+            <w:r>
+              <w:t>Sistema</w:t>
+            </w:r>
+            <w:r>
+              <w:t xml:space="preserve"> solicita confirma</w:t>
+            </w:r>
+            <w:r>
+              <w:t>ción de la registración.</w:t>
+            </w:r>
+          </w:p>
+        </w:tc>
+        <w:tc>
+          <w:tcPr>
+            <w:tcW w:w="4594" w:type="dxa"/>
+            <w:gridSpan w:val="6"/>
+            <w:tcBorders>
+              <w:top w:val="single" w:sz="4" w:space="0" w:color="auto"/>
+              <w:left w:val="single" w:sz="4" w:space="0" w:color="auto"/>
+              <w:bottom w:val="single" w:sz="4" w:space="0" w:color="auto"/>
+              <w:right w:val="single" w:sz="4" w:space="0" w:color="auto"/>
+            </w:tcBorders>
+          </w:tcPr>
+          <w:p>
+            <w:pPr>
+              <w:pStyle w:val="Prrafodelista"/>
               <w:ind w:left="230"/>
             </w:pPr>
           </w:p>
@@ -1897,7 +2216,7 @@
           </w:tcPr>
           <w:p>
             <w:pPr>
-              <w:pStyle w:val="ListParagraph"/>
+              <w:pStyle w:val="Prrafodelista"/>
               <w:numPr>
                 <w:ilvl w:val="0"/>
                 <w:numId w:val="3"/>
@@ -1905,16 +2224,7 @@
               <w:ind w:hanging="198"/>
             </w:pPr>
             <w:r>
-              <w:t xml:space="preserve">El </w:t>
-            </w:r>
-            <w:r>
-              <w:t>Sistema muestra los productos del pedido seleccionado con sus datos (código, marca, modelo, tamaño, c</w:t>
-            </w:r>
-            <w:r>
-              <w:t>olor y cantidad pedida anterior</w:t>
-            </w:r>
-            <w:r>
-              <w:t>mente).</w:t>
+              <w:t xml:space="preserve">El EDPT confirma la registración </w:t>
             </w:r>
           </w:p>
         </w:tc>
@@ -1931,268 +2241,7 @@
           </w:tcPr>
           <w:p>
             <w:pPr>
-              <w:pStyle w:val="ListParagraph"/>
-              <w:ind w:left="230"/>
-            </w:pPr>
-          </w:p>
-        </w:tc>
-      </w:tr>
-      <w:tr>
-        <w:trPr>
-          <w:cantSplit/>
-        </w:trPr>
-        <w:tc>
-          <w:tcPr>
-            <w:tcW w:w="3878" w:type="dxa"/>
-            <w:gridSpan w:val="5"/>
-            <w:tcBorders>
-              <w:top w:val="single" w:sz="4" w:space="0" w:color="auto"/>
-              <w:left w:val="single" w:sz="4" w:space="0" w:color="auto"/>
-              <w:bottom w:val="single" w:sz="4" w:space="0" w:color="auto"/>
-              <w:right w:val="single" w:sz="4" w:space="0" w:color="auto"/>
-            </w:tcBorders>
-          </w:tcPr>
-          <w:p>
-            <w:pPr>
-              <w:pStyle w:val="ListParagraph"/>
-              <w:numPr>
-                <w:ilvl w:val="0"/>
-                <w:numId w:val="3"/>
-              </w:numPr>
-              <w:ind w:hanging="198"/>
-            </w:pPr>
-            <w:r>
-              <w:t xml:space="preserve">El </w:t>
-            </w:r>
-            <w:r>
-              <w:t>Sistema</w:t>
-            </w:r>
-            <w:r>
-              <w:t xml:space="preserve"> solicita se seleccionen l</w:t>
-            </w:r>
-            <w:r>
-              <w:t>o</w:t>
-            </w:r>
-            <w:r>
-              <w:t>s productos del pedido a devolver.</w:t>
-            </w:r>
-          </w:p>
-        </w:tc>
-        <w:tc>
-          <w:tcPr>
-            <w:tcW w:w="4594" w:type="dxa"/>
-            <w:gridSpan w:val="6"/>
-            <w:tcBorders>
-              <w:top w:val="single" w:sz="4" w:space="0" w:color="auto"/>
-              <w:left w:val="single" w:sz="4" w:space="0" w:color="auto"/>
-              <w:bottom w:val="single" w:sz="4" w:space="0" w:color="auto"/>
-              <w:right w:val="single" w:sz="4" w:space="0" w:color="auto"/>
-            </w:tcBorders>
-          </w:tcPr>
-          <w:p>
-            <w:pPr>
-              <w:pStyle w:val="ListParagraph"/>
-              <w:ind w:left="230"/>
-            </w:pPr>
-          </w:p>
-        </w:tc>
-      </w:tr>
-      <w:tr>
-        <w:trPr>
-          <w:cantSplit/>
-        </w:trPr>
-        <w:tc>
-          <w:tcPr>
-            <w:tcW w:w="3878" w:type="dxa"/>
-            <w:gridSpan w:val="5"/>
-            <w:tcBorders>
-              <w:top w:val="single" w:sz="4" w:space="0" w:color="auto"/>
-              <w:left w:val="single" w:sz="4" w:space="0" w:color="auto"/>
-              <w:bottom w:val="single" w:sz="4" w:space="0" w:color="auto"/>
-              <w:right w:val="single" w:sz="4" w:space="0" w:color="auto"/>
-            </w:tcBorders>
-          </w:tcPr>
-          <w:p>
-            <w:pPr>
-              <w:pStyle w:val="ListParagraph"/>
-              <w:numPr>
-                <w:ilvl w:val="0"/>
-                <w:numId w:val="3"/>
-              </w:numPr>
-              <w:ind w:hanging="198"/>
-            </w:pPr>
-            <w:r>
-              <w:t>El EDPT selecciona los productos a devolver.</w:t>
-            </w:r>
-          </w:p>
-        </w:tc>
-        <w:tc>
-          <w:tcPr>
-            <w:tcW w:w="4594" w:type="dxa"/>
-            <w:gridSpan w:val="6"/>
-            <w:tcBorders>
-              <w:top w:val="single" w:sz="4" w:space="0" w:color="auto"/>
-              <w:left w:val="single" w:sz="4" w:space="0" w:color="auto"/>
-              <w:bottom w:val="single" w:sz="4" w:space="0" w:color="auto"/>
-              <w:right w:val="single" w:sz="4" w:space="0" w:color="auto"/>
-            </w:tcBorders>
-          </w:tcPr>
-          <w:p>
-            <w:pPr>
-              <w:pStyle w:val="ListParagraph"/>
-              <w:ind w:left="230"/>
-            </w:pPr>
-          </w:p>
-        </w:tc>
-      </w:tr>
-      <w:tr>
-        <w:trPr>
-          <w:cantSplit/>
-        </w:trPr>
-        <w:tc>
-          <w:tcPr>
-            <w:tcW w:w="3878" w:type="dxa"/>
-            <w:gridSpan w:val="5"/>
-            <w:tcBorders>
-              <w:top w:val="single" w:sz="4" w:space="0" w:color="auto"/>
-              <w:left w:val="single" w:sz="4" w:space="0" w:color="auto"/>
-              <w:bottom w:val="single" w:sz="4" w:space="0" w:color="auto"/>
-              <w:right w:val="single" w:sz="4" w:space="0" w:color="auto"/>
-            </w:tcBorders>
-          </w:tcPr>
-          <w:p>
-            <w:pPr>
-              <w:pStyle w:val="ListParagraph"/>
-              <w:numPr>
-                <w:ilvl w:val="0"/>
-                <w:numId w:val="3"/>
-              </w:numPr>
-              <w:ind w:hanging="198"/>
-            </w:pPr>
-            <w:r>
-              <w:t xml:space="preserve">El Sistema solicita ingreso de cantidad a devolver </w:t>
-            </w:r>
-            <w:r>
-              <w:t>de cada producto seleccionado.</w:t>
-            </w:r>
-          </w:p>
-        </w:tc>
-        <w:tc>
-          <w:tcPr>
-            <w:tcW w:w="4594" w:type="dxa"/>
-            <w:gridSpan w:val="6"/>
-            <w:tcBorders>
-              <w:top w:val="single" w:sz="4" w:space="0" w:color="auto"/>
-              <w:left w:val="single" w:sz="4" w:space="0" w:color="auto"/>
-              <w:bottom w:val="single" w:sz="4" w:space="0" w:color="auto"/>
-              <w:right w:val="single" w:sz="4" w:space="0" w:color="auto"/>
-            </w:tcBorders>
-          </w:tcPr>
-          <w:p>
-            <w:pPr>
-              <w:pStyle w:val="ListParagraph"/>
-              <w:ind w:left="230"/>
-            </w:pPr>
-          </w:p>
-        </w:tc>
-      </w:tr>
-      <w:tr>
-        <w:trPr>
-          <w:cantSplit/>
-        </w:trPr>
-        <w:tc>
-          <w:tcPr>
-            <w:tcW w:w="3878" w:type="dxa"/>
-            <w:gridSpan w:val="5"/>
-            <w:tcBorders>
-              <w:top w:val="single" w:sz="4" w:space="0" w:color="auto"/>
-              <w:left w:val="single" w:sz="4" w:space="0" w:color="auto"/>
-              <w:bottom w:val="single" w:sz="4" w:space="0" w:color="auto"/>
-              <w:right w:val="single" w:sz="4" w:space="0" w:color="auto"/>
-            </w:tcBorders>
-          </w:tcPr>
-          <w:p>
-            <w:pPr>
-              <w:pStyle w:val="ListParagraph"/>
-              <w:numPr>
-                <w:ilvl w:val="0"/>
-                <w:numId w:val="3"/>
-              </w:numPr>
-              <w:ind w:hanging="198"/>
-            </w:pPr>
-            <w:r>
-              <w:t>El EDPT ingresa cantidad a devolver.</w:t>
-            </w:r>
-          </w:p>
-        </w:tc>
-        <w:tc>
-          <w:tcPr>
-            <w:tcW w:w="4594" w:type="dxa"/>
-            <w:gridSpan w:val="6"/>
-            <w:tcBorders>
-              <w:top w:val="single" w:sz="4" w:space="0" w:color="auto"/>
-              <w:left w:val="single" w:sz="4" w:space="0" w:color="auto"/>
-              <w:bottom w:val="single" w:sz="4" w:space="0" w:color="auto"/>
-              <w:right w:val="single" w:sz="4" w:space="0" w:color="auto"/>
-            </w:tcBorders>
-          </w:tcPr>
-          <w:p>
-            <w:pPr>
-              <w:pStyle w:val="ListParagraph"/>
-              <w:ind w:left="230"/>
-            </w:pPr>
-          </w:p>
-        </w:tc>
-      </w:tr>
-      <w:tr>
-        <w:trPr>
-          <w:cantSplit/>
-        </w:trPr>
-        <w:tc>
-          <w:tcPr>
-            <w:tcW w:w="3878" w:type="dxa"/>
-            <w:gridSpan w:val="5"/>
-            <w:tcBorders>
-              <w:top w:val="single" w:sz="4" w:space="0" w:color="auto"/>
-              <w:left w:val="single" w:sz="4" w:space="0" w:color="auto"/>
-              <w:bottom w:val="single" w:sz="4" w:space="0" w:color="auto"/>
-              <w:right w:val="single" w:sz="4" w:space="0" w:color="auto"/>
-            </w:tcBorders>
-          </w:tcPr>
-          <w:p>
-            <w:pPr>
-              <w:pStyle w:val="ListParagraph"/>
-              <w:numPr>
-                <w:ilvl w:val="0"/>
-                <w:numId w:val="3"/>
-              </w:numPr>
-              <w:ind w:hanging="198"/>
-            </w:pPr>
-            <w:r>
-              <w:t xml:space="preserve">El </w:t>
-            </w:r>
-            <w:r>
-              <w:t>Sistema</w:t>
-            </w:r>
-            <w:r>
-              <w:t xml:space="preserve"> verifica que la cantidad a devolver no sea mayor a la cantidad solicitada en el pedido y no lo es.</w:t>
-            </w:r>
-          </w:p>
-        </w:tc>
-        <w:tc>
-          <w:tcPr>
-            <w:tcW w:w="4594" w:type="dxa"/>
-            <w:gridSpan w:val="6"/>
-            <w:tcBorders>
-              <w:top w:val="single" w:sz="4" w:space="0" w:color="auto"/>
-              <w:left w:val="single" w:sz="4" w:space="0" w:color="auto"/>
-              <w:bottom w:val="single" w:sz="4" w:space="0" w:color="auto"/>
-              <w:right w:val="single" w:sz="4" w:space="0" w:color="auto"/>
-            </w:tcBorders>
-          </w:tcPr>
-          <w:p>
-            <w:pPr>
-              <w:pStyle w:val="ListParagraph"/>
+              <w:pStyle w:val="Prrafodelista"/>
               <w:numPr>
                 <w:ilvl w:val="1"/>
                 <w:numId w:val="3"/>
@@ -2204,12 +2253,12 @@
               <w:ind w:left="230" w:hanging="230"/>
             </w:pPr>
             <w:r>
-              <w:t>La cantidad a devolver es mayor a la solicitada.</w:t>
-            </w:r>
-          </w:p>
-          <w:p>
-            <w:pPr>
-              <w:pStyle w:val="ListParagraph"/>
+              <w:t>El EDPT no confirma la registración.</w:t>
+            </w:r>
+          </w:p>
+          <w:p>
+            <w:pPr>
+              <w:pStyle w:val="Prrafodelista"/>
               <w:numPr>
                 <w:ilvl w:val="2"/>
                 <w:numId w:val="3"/>
@@ -2227,17 +2276,14 @@
           </w:p>
           <w:p>
             <w:pPr>
-              <w:pStyle w:val="ListParagraph"/>
+              <w:pStyle w:val="Prrafodelista"/>
               <w:numPr>
                 <w:ilvl w:val="2"/>
                 <w:numId w:val="3"/>
               </w:numPr>
             </w:pPr>
             <w:r>
-              <w:t>Se regresa</w:t>
-            </w:r>
-            <w:r>
-              <w:t xml:space="preserve"> al paso 8.</w:t>
+              <w:t>No se procesa la registración.</w:t>
             </w:r>
           </w:p>
         </w:tc>
@@ -2259,7 +2305,7 @@
           </w:tcPr>
           <w:p>
             <w:pPr>
-              <w:pStyle w:val="ListParagraph"/>
+              <w:pStyle w:val="Prrafodelista"/>
               <w:numPr>
                 <w:ilvl w:val="0"/>
                 <w:numId w:val="3"/>
@@ -2267,7 +2313,22 @@
               <w:ind w:hanging="198"/>
             </w:pPr>
             <w:r>
-              <w:t>El EDPT ingresa el motivo de devolución de la misma.</w:t>
+              <w:t xml:space="preserve">El </w:t>
+            </w:r>
+            <w:r>
+              <w:t>Sistema</w:t>
+            </w:r>
+            <w:r>
+              <w:t xml:space="preserve"> registra el ingreso de p</w:t>
+            </w:r>
+            <w:r>
+              <w:t xml:space="preserve">roductos terminados no vendidos y </w:t>
+            </w:r>
+            <w:r>
+              <w:t xml:space="preserve"> </w:t>
+            </w:r>
+            <w:r>
+              <w:t xml:space="preserve"> actualiza el stock del producto, registra el motivo y la fecha de devolución.</w:t>
             </w:r>
           </w:p>
         </w:tc>
@@ -2284,217 +2345,7 @@
           </w:tcPr>
           <w:p>
             <w:pPr>
-              <w:pStyle w:val="ListParagraph"/>
-              <w:ind w:left="230"/>
-            </w:pPr>
-          </w:p>
-        </w:tc>
-      </w:tr>
-      <w:tr>
-        <w:trPr>
-          <w:cantSplit/>
-          <w:trHeight w:val="291"/>
-        </w:trPr>
-        <w:tc>
-          <w:tcPr>
-            <w:tcW w:w="3878" w:type="dxa"/>
-            <w:gridSpan w:val="5"/>
-            <w:tcBorders>
-              <w:top w:val="single" w:sz="4" w:space="0" w:color="auto"/>
-              <w:left w:val="single" w:sz="4" w:space="0" w:color="auto"/>
-              <w:bottom w:val="single" w:sz="4" w:space="0" w:color="auto"/>
-              <w:right w:val="single" w:sz="4" w:space="0" w:color="auto"/>
-            </w:tcBorders>
-          </w:tcPr>
-          <w:p>
-            <w:pPr>
-              <w:pStyle w:val="ListParagraph"/>
-              <w:numPr>
-                <w:ilvl w:val="0"/>
-                <w:numId w:val="3"/>
-              </w:numPr>
-              <w:ind w:hanging="198"/>
-            </w:pPr>
-            <w:r>
-              <w:t xml:space="preserve">El </w:t>
-            </w:r>
-            <w:r>
-              <w:t>Sistema</w:t>
-            </w:r>
-            <w:r>
-              <w:t xml:space="preserve"> solicita confirma</w:t>
-            </w:r>
-            <w:r>
-              <w:t>ción de la registración.</w:t>
-            </w:r>
-          </w:p>
-        </w:tc>
-        <w:tc>
-          <w:tcPr>
-            <w:tcW w:w="4594" w:type="dxa"/>
-            <w:gridSpan w:val="6"/>
-            <w:tcBorders>
-              <w:top w:val="single" w:sz="4" w:space="0" w:color="auto"/>
-              <w:left w:val="single" w:sz="4" w:space="0" w:color="auto"/>
-              <w:bottom w:val="single" w:sz="4" w:space="0" w:color="auto"/>
-              <w:right w:val="single" w:sz="4" w:space="0" w:color="auto"/>
-            </w:tcBorders>
-          </w:tcPr>
-          <w:p>
-            <w:pPr>
-              <w:pStyle w:val="ListParagraph"/>
-              <w:ind w:left="230"/>
-            </w:pPr>
-          </w:p>
-        </w:tc>
-      </w:tr>
-      <w:tr>
-        <w:trPr>
-          <w:cantSplit/>
-        </w:trPr>
-        <w:tc>
-          <w:tcPr>
-            <w:tcW w:w="3878" w:type="dxa"/>
-            <w:gridSpan w:val="5"/>
-            <w:tcBorders>
-              <w:top w:val="single" w:sz="4" w:space="0" w:color="auto"/>
-              <w:left w:val="single" w:sz="4" w:space="0" w:color="auto"/>
-              <w:bottom w:val="single" w:sz="4" w:space="0" w:color="auto"/>
-              <w:right w:val="single" w:sz="4" w:space="0" w:color="auto"/>
-            </w:tcBorders>
-          </w:tcPr>
-          <w:p>
-            <w:pPr>
-              <w:pStyle w:val="ListParagraph"/>
-              <w:numPr>
-                <w:ilvl w:val="0"/>
-                <w:numId w:val="3"/>
-              </w:numPr>
-              <w:ind w:hanging="198"/>
-            </w:pPr>
-            <w:r>
-              <w:t xml:space="preserve">El EDPT confirma la registración </w:t>
-            </w:r>
-          </w:p>
-        </w:tc>
-        <w:tc>
-          <w:tcPr>
-            <w:tcW w:w="4594" w:type="dxa"/>
-            <w:gridSpan w:val="6"/>
-            <w:tcBorders>
-              <w:top w:val="single" w:sz="4" w:space="0" w:color="auto"/>
-              <w:left w:val="single" w:sz="4" w:space="0" w:color="auto"/>
-              <w:bottom w:val="single" w:sz="4" w:space="0" w:color="auto"/>
-              <w:right w:val="single" w:sz="4" w:space="0" w:color="auto"/>
-            </w:tcBorders>
-          </w:tcPr>
-          <w:p>
-            <w:pPr>
-              <w:pStyle w:val="ListParagraph"/>
-              <w:numPr>
-                <w:ilvl w:val="1"/>
-                <w:numId w:val="3"/>
-              </w:numPr>
-              <w:tabs>
-                <w:tab w:val="clear" w:pos="690"/>
-                <w:tab w:val="num" w:pos="372"/>
-              </w:tabs>
-              <w:ind w:left="230" w:hanging="230"/>
-            </w:pPr>
-            <w:r>
-              <w:t>El EDPT no confirma la registración.</w:t>
-            </w:r>
-          </w:p>
-          <w:p>
-            <w:pPr>
-              <w:pStyle w:val="ListParagraph"/>
-              <w:numPr>
-                <w:ilvl w:val="2"/>
-                <w:numId w:val="3"/>
-              </w:numPr>
-            </w:pPr>
-            <w:r>
-              <w:t xml:space="preserve">El </w:t>
-            </w:r>
-            <w:r>
-              <w:t>Sistema</w:t>
-            </w:r>
-            <w:r>
-              <w:t xml:space="preserve"> informa situación.</w:t>
-            </w:r>
-          </w:p>
-          <w:p>
-            <w:pPr>
-              <w:pStyle w:val="ListParagraph"/>
-              <w:numPr>
-                <w:ilvl w:val="2"/>
-                <w:numId w:val="3"/>
-              </w:numPr>
-            </w:pPr>
-            <w:r>
-              <w:t>No se procesa la registración.</w:t>
-            </w:r>
-          </w:p>
-        </w:tc>
-      </w:tr>
-      <w:tr>
-        <w:trPr>
-          <w:cantSplit/>
-        </w:trPr>
-        <w:tc>
-          <w:tcPr>
-            <w:tcW w:w="3878" w:type="dxa"/>
-            <w:gridSpan w:val="5"/>
-            <w:tcBorders>
-              <w:top w:val="single" w:sz="4" w:space="0" w:color="auto"/>
-              <w:left w:val="single" w:sz="4" w:space="0" w:color="auto"/>
-              <w:bottom w:val="single" w:sz="4" w:space="0" w:color="auto"/>
-              <w:right w:val="single" w:sz="4" w:space="0" w:color="auto"/>
-            </w:tcBorders>
-          </w:tcPr>
-          <w:p>
-            <w:pPr>
-              <w:pStyle w:val="ListParagraph"/>
-              <w:numPr>
-                <w:ilvl w:val="0"/>
-                <w:numId w:val="3"/>
-              </w:numPr>
-              <w:ind w:hanging="198"/>
-            </w:pPr>
-            <w:r>
-              <w:t xml:space="preserve">El </w:t>
-            </w:r>
-            <w:r>
-              <w:t>Sistema</w:t>
-            </w:r>
-            <w:r>
-              <w:t xml:space="preserve"> registra el ingreso de p</w:t>
-            </w:r>
-            <w:r>
-              <w:t xml:space="preserve">roductos terminados no vendidos y </w:t>
-            </w:r>
-            <w:r>
-              <w:t xml:space="preserve"> </w:t>
-            </w:r>
-            <w:r>
-              <w:t xml:space="preserve"> actualiza el stock del producto, registra el motivo y la fecha de devolución.</w:t>
-            </w:r>
-          </w:p>
-        </w:tc>
-        <w:tc>
-          <w:tcPr>
-            <w:tcW w:w="4594" w:type="dxa"/>
-            <w:gridSpan w:val="6"/>
-            <w:tcBorders>
-              <w:top w:val="single" w:sz="4" w:space="0" w:color="auto"/>
-              <w:left w:val="single" w:sz="4" w:space="0" w:color="auto"/>
-              <w:bottom w:val="single" w:sz="4" w:space="0" w:color="auto"/>
-              <w:right w:val="single" w:sz="4" w:space="0" w:color="auto"/>
-            </w:tcBorders>
-          </w:tcPr>
-          <w:p>
-            <w:pPr>
-              <w:pStyle w:val="ListParagraph"/>
+              <w:pStyle w:val="Prrafodelista"/>
               <w:ind w:left="230"/>
             </w:pPr>
           </w:p>
@@ -3397,13 +3248,13 @@
     <w:name w:val="Normal"/>
     <w:qFormat/>
   </w:style>
-  <w:style w:type="character" w:default="1" w:styleId="DefaultParagraphFont">
+  <w:style w:type="character" w:default="1" w:styleId="Fuentedeprrafopredeter">
     <w:name w:val="Default Paragraph Font"/>
     <w:uiPriority w:val="1"/>
     <w:semiHidden/>
     <w:unhideWhenUsed/>
   </w:style>
-  <w:style w:type="table" w:default="1" w:styleId="TableNormal">
+  <w:style w:type="table" w:default="1" w:styleId="Tablanormal">
     <w:name w:val="Normal Table"/>
     <w:uiPriority w:val="99"/>
     <w:semiHidden/>
@@ -3418,15 +3269,15 @@
       </w:tblCellMar>
     </w:tblPr>
   </w:style>
-  <w:style w:type="numbering" w:default="1" w:styleId="NoList">
+  <w:style w:type="numbering" w:default="1" w:styleId="Sinlista">
     <w:name w:val="No List"/>
     <w:uiPriority w:val="99"/>
     <w:semiHidden/>
     <w:unhideWhenUsed/>
   </w:style>
-  <w:style w:type="table" w:styleId="TableGrid">
+  <w:style w:type="table" w:styleId="Tablaconcuadrcula">
     <w:name w:val="Table Grid"/>
-    <w:basedOn w:val="TableNormal"/>
+    <w:basedOn w:val="Tablanormal"/>
     <w:uiPriority w:val="59"/>
     <w:rsid w:val="00D842C6"/>
     <w:pPr>
@@ -3450,7 +3301,7 @@
       </w:tblCellMar>
     </w:tblPr>
   </w:style>
-  <w:style w:type="paragraph" w:styleId="ListParagraph">
+  <w:style w:type="paragraph" w:styleId="Prrafodelista">
     <w:name w:val="List Paragraph"/>
     <w:basedOn w:val="Normal"/>
     <w:uiPriority w:val="34"/>
@@ -3463,13 +3314,13 @@
   </w:style>
   <w:style w:type="character" w:customStyle="1" w:styleId="apple-style-span">
     <w:name w:val="apple-style-span"/>
-    <w:basedOn w:val="DefaultParagraphFont"/>
+    <w:basedOn w:val="Fuentedeprrafopredeter"/>
     <w:rsid w:val="00466BD2"/>
   </w:style>
-  <w:style w:type="paragraph" w:styleId="BalloonText">
+  <w:style w:type="paragraph" w:styleId="Textodeglobo">
     <w:name w:val="Balloon Text"/>
     <w:basedOn w:val="Normal"/>
-    <w:link w:val="BalloonTextChar"/>
+    <w:link w:val="TextodegloboCar"/>
     <w:uiPriority w:val="99"/>
     <w:semiHidden/>
     <w:unhideWhenUsed/>
@@ -3483,10 +3334,10 @@
       <w:szCs w:val="16"/>
     </w:rPr>
   </w:style>
-  <w:style w:type="character" w:customStyle="1" w:styleId="BalloonTextChar">
-    <w:name w:val="Balloon Text Char"/>
-    <w:basedOn w:val="DefaultParagraphFont"/>
-    <w:link w:val="BalloonText"/>
+  <w:style w:type="character" w:customStyle="1" w:styleId="TextodegloboCar">
+    <w:name w:val="Texto de globo Car"/>
+    <w:basedOn w:val="Fuentedeprrafopredeter"/>
+    <w:link w:val="Textodeglobo"/>
     <w:uiPriority w:val="99"/>
     <w:semiHidden/>
     <w:rsid w:val="004814E7"/>
@@ -3496,7 +3347,7 @@
       <w:szCs w:val="16"/>
     </w:rPr>
   </w:style>
-  <w:style w:type="paragraph" w:styleId="Revision">
+  <w:style w:type="paragraph" w:styleId="Revisin">
     <w:name w:val="Revision"/>
     <w:hidden/>
     <w:uiPriority w:val="99"/>
@@ -3669,13 +3520,13 @@
     <w:name w:val="Normal"/>
     <w:qFormat/>
   </w:style>
-  <w:style w:type="character" w:default="1" w:styleId="DefaultParagraphFont">
+  <w:style w:type="character" w:default="1" w:styleId="Fuentedeprrafopredeter">
     <w:name w:val="Default Paragraph Font"/>
     <w:uiPriority w:val="1"/>
     <w:semiHidden/>
     <w:unhideWhenUsed/>
   </w:style>
-  <w:style w:type="table" w:default="1" w:styleId="TableNormal">
+  <w:style w:type="table" w:default="1" w:styleId="Tablanormal">
     <w:name w:val="Normal Table"/>
     <w:uiPriority w:val="99"/>
     <w:semiHidden/>
@@ -3690,15 +3541,15 @@
       </w:tblCellMar>
     </w:tblPr>
   </w:style>
-  <w:style w:type="numbering" w:default="1" w:styleId="NoList">
+  <w:style w:type="numbering" w:default="1" w:styleId="Sinlista">
     <w:name w:val="No List"/>
     <w:uiPriority w:val="99"/>
     <w:semiHidden/>
     <w:unhideWhenUsed/>
   </w:style>
-  <w:style w:type="table" w:styleId="TableGrid">
+  <w:style w:type="table" w:styleId="Tablaconcuadrcula">
     <w:name w:val="Table Grid"/>
-    <w:basedOn w:val="TableNormal"/>
+    <w:basedOn w:val="Tablanormal"/>
     <w:uiPriority w:val="59"/>
     <w:rsid w:val="00D842C6"/>
     <w:pPr>
@@ -3722,7 +3573,7 @@
       </w:tblCellMar>
     </w:tblPr>
   </w:style>
-  <w:style w:type="paragraph" w:styleId="ListParagraph">
+  <w:style w:type="paragraph" w:styleId="Prrafodelista">
     <w:name w:val="List Paragraph"/>
     <w:basedOn w:val="Normal"/>
     <w:uiPriority w:val="34"/>
@@ -3735,13 +3586,13 @@
   </w:style>
   <w:style w:type="character" w:customStyle="1" w:styleId="apple-style-span">
     <w:name w:val="apple-style-span"/>
-    <w:basedOn w:val="DefaultParagraphFont"/>
+    <w:basedOn w:val="Fuentedeprrafopredeter"/>
     <w:rsid w:val="00466BD2"/>
   </w:style>
-  <w:style w:type="paragraph" w:styleId="BalloonText">
+  <w:style w:type="paragraph" w:styleId="Textodeglobo">
     <w:name w:val="Balloon Text"/>
     <w:basedOn w:val="Normal"/>
-    <w:link w:val="BalloonTextChar"/>
+    <w:link w:val="TextodegloboCar"/>
     <w:uiPriority w:val="99"/>
     <w:semiHidden/>
     <w:unhideWhenUsed/>
@@ -3755,10 +3606,10 @@
       <w:szCs w:val="16"/>
     </w:rPr>
   </w:style>
-  <w:style w:type="character" w:customStyle="1" w:styleId="BalloonTextChar">
-    <w:name w:val="Balloon Text Char"/>
-    <w:basedOn w:val="DefaultParagraphFont"/>
-    <w:link w:val="BalloonText"/>
+  <w:style w:type="character" w:customStyle="1" w:styleId="TextodegloboCar">
+    <w:name w:val="Texto de globo Car"/>
+    <w:basedOn w:val="Fuentedeprrafopredeter"/>
+    <w:link w:val="Textodeglobo"/>
     <w:uiPriority w:val="99"/>
     <w:semiHidden/>
     <w:rsid w:val="004814E7"/>
@@ -3768,7 +3619,7 @@
       <w:szCs w:val="16"/>
     </w:rPr>
   </w:style>
-  <w:style w:type="paragraph" w:styleId="Revision">
+  <w:style w:type="paragraph" w:styleId="Revisin">
     <w:name w:val="Revision"/>
     <w:hidden/>
     <w:uiPriority w:val="99"/>
@@ -3792,34 +3643,34 @@
         <a:sysClr val="window" lastClr="FFFFFF"/>
       </a:lt1>
       <a:dk2>
-        <a:srgbClr xmlns:mc="http://schemas.openxmlformats.org/markup-compatibility/2006" xmlns:a14="http://schemas.microsoft.com/office/drawing/2010/main" val="1F497D" mc:Ignorable=""/>
+        <a:srgbClr val="1F497D"/>
       </a:dk2>
       <a:lt2>
-        <a:srgbClr xmlns:mc="http://schemas.openxmlformats.org/markup-compatibility/2006" xmlns:a14="http://schemas.microsoft.com/office/drawing/2010/main" val="EEECE1" mc:Ignorable=""/>
+        <a:srgbClr val="EEECE1"/>
       </a:lt2>
       <a:accent1>
-        <a:srgbClr xmlns:mc="http://schemas.openxmlformats.org/markup-compatibility/2006" xmlns:a14="http://schemas.microsoft.com/office/drawing/2010/main" val="4F81BD" mc:Ignorable=""/>
+        <a:srgbClr val="4F81BD"/>
       </a:accent1>
       <a:accent2>
-        <a:srgbClr xmlns:mc="http://schemas.openxmlformats.org/markup-compatibility/2006" xmlns:a14="http://schemas.microsoft.com/office/drawing/2010/main" val="C0504D" mc:Ignorable=""/>
+        <a:srgbClr val="C0504D"/>
       </a:accent2>
       <a:accent3>
-        <a:srgbClr xmlns:mc="http://schemas.openxmlformats.org/markup-compatibility/2006" xmlns:a14="http://schemas.microsoft.com/office/drawing/2010/main" val="9BBB59" mc:Ignorable=""/>
+        <a:srgbClr val="9BBB59"/>
       </a:accent3>
       <a:accent4>
-        <a:srgbClr xmlns:mc="http://schemas.openxmlformats.org/markup-compatibility/2006" xmlns:a14="http://schemas.microsoft.com/office/drawing/2010/main" val="8064A2" mc:Ignorable=""/>
+        <a:srgbClr val="8064A2"/>
       </a:accent4>
       <a:accent5>
-        <a:srgbClr xmlns:mc="http://schemas.openxmlformats.org/markup-compatibility/2006" xmlns:a14="http://schemas.microsoft.com/office/drawing/2010/main" val="4BACC6" mc:Ignorable=""/>
+        <a:srgbClr val="4BACC6"/>
       </a:accent5>
       <a:accent6>
-        <a:srgbClr xmlns:mc="http://schemas.openxmlformats.org/markup-compatibility/2006" xmlns:a14="http://schemas.microsoft.com/office/drawing/2010/main" val="F79646" mc:Ignorable=""/>
+        <a:srgbClr val="F79646"/>
       </a:accent6>
       <a:hlink>
-        <a:srgbClr xmlns:mc="http://schemas.openxmlformats.org/markup-compatibility/2006" xmlns:a14="http://schemas.microsoft.com/office/drawing/2010/main" val="0000FF" mc:Ignorable=""/>
+        <a:srgbClr val="0000FF"/>
       </a:hlink>
       <a:folHlink>
-        <a:srgbClr xmlns:mc="http://schemas.openxmlformats.org/markup-compatibility/2006" xmlns:a14="http://schemas.microsoft.com/office/drawing/2010/main" val="800080" mc:Ignorable=""/>
+        <a:srgbClr val="800080"/>
       </a:folHlink>
     </a:clrScheme>
     <a:fontScheme name="Office">
@@ -3973,7 +3824,7 @@
         <a:effectStyle>
           <a:effectLst>
             <a:outerShdw blurRad="40000" dist="20000" dir="5400000" rotWithShape="0">
-              <a:srgbClr xmlns:mc="http://schemas.openxmlformats.org/markup-compatibility/2006" xmlns:a14="http://schemas.microsoft.com/office/drawing/2010/main" val="000000" mc:Ignorable="">
+              <a:srgbClr val="000000">
                 <a:alpha val="38000"/>
               </a:srgbClr>
             </a:outerShdw>
@@ -3982,7 +3833,7 @@
         <a:effectStyle>
           <a:effectLst>
             <a:outerShdw blurRad="40000" dist="23000" dir="5400000" rotWithShape="0">
-              <a:srgbClr xmlns:mc="http://schemas.openxmlformats.org/markup-compatibility/2006" xmlns:a14="http://schemas.microsoft.com/office/drawing/2010/main" val="000000" mc:Ignorable="">
+              <a:srgbClr val="000000">
                 <a:alpha val="35000"/>
               </a:srgbClr>
             </a:outerShdw>
@@ -3991,7 +3842,7 @@
         <a:effectStyle>
           <a:effectLst>
             <a:outerShdw blurRad="40000" dist="23000" dir="5400000" rotWithShape="0">
-              <a:srgbClr xmlns:mc="http://schemas.openxmlformats.org/markup-compatibility/2006" xmlns:a14="http://schemas.microsoft.com/office/drawing/2010/main" val="000000" mc:Ignorable="">
+              <a:srgbClr val="000000">
                 <a:alpha val="35000"/>
               </a:srgbClr>
             </a:outerShdw>
@@ -4071,7 +3922,7 @@
 </file>
 
 <file path=customXml/itemProps1.xml><?xml version="1.0" encoding="utf-8"?>
-<ds:datastoreItem xmlns:ds="http://schemas.openxmlformats.org/officeDocument/2006/customXml" ds:itemID="{583519F9-2903-45E9-A499-3DFE8F159B0A}">
+<ds:datastoreItem xmlns:ds="http://schemas.openxmlformats.org/officeDocument/2006/customXml" ds:itemID="{A903DC4E-C828-4B09-AAB0-22EA280959E9}">
   <ds:schemaRefs>
     <ds:schemaRef ds:uri="http://schemas.openxmlformats.org/officeDocument/2006/bibliography"/>
   </ds:schemaRefs>

</xml_diff>

<commit_message>
Se actualizó la forma de devolver los productos al deposito
</commit_message>
<xml_diff>
--- a/02. Modelado de Requerimientos/Modelo de Casos De Uso/Trazos/Deposito/113_Registrar_Devolución_De_Productos_Terminados.docx
+++ b/02. Modelado de Requerimientos/Modelo de Casos De Uso/Trazos/Deposito/113_Registrar_Devolución_De_Productos_Terminados.docx
@@ -1,14 +1,14 @@
 
 <file path=word/document.xml><?xml version="1.0" encoding="utf-8"?>
-<w:document xmlns:wpc="http://schemas.microsoft.com/office/word/2010/wordprocessingCanvas" xmlns:mc="http://schemas.openxmlformats.org/markup-compatibility/2006" xmlns:o="urn:schemas-microsoft-com:office:office" xmlns:r="http://schemas.openxmlformats.org/officeDocument/2006/relationships" xmlns:m="http://schemas.openxmlformats.org/officeDocument/2006/math" xmlns:v="urn:schemas-microsoft-com:vml" xmlns:wp14="http://schemas.microsoft.com/office/word/2010/wordprocessingDrawing" xmlns:wp="http://schemas.openxmlformats.org/drawingml/2006/wordprocessingDrawing" xmlns:w10="urn:schemas-microsoft-com:office:word" xmlns:w="http://schemas.openxmlformats.org/wordprocessingml/2006/main" xmlns:w14="http://schemas.microsoft.com/office/word/2010/wordml" xmlns:wpg="http://schemas.microsoft.com/office/word/2010/wordprocessingGroup" xmlns:wpi="http://schemas.microsoft.com/office/word/2010/wordprocessingInk" xmlns:wne="http://schemas.microsoft.com/office/word/2006/wordml" xmlns:wps="http://schemas.microsoft.com/office/word/2010/wordprocessingShape" mc:Ignorable="w14 wp14">
+<w:document xmlns:ve="http://schemas.openxmlformats.org/markup-compatibility/2006" xmlns:o="urn:schemas-microsoft-com:office:office" xmlns:r="http://schemas.openxmlformats.org/officeDocument/2006/relationships" xmlns:m="http://schemas.openxmlformats.org/officeDocument/2006/math" xmlns:v="urn:schemas-microsoft-com:vml" xmlns:wp="http://schemas.openxmlformats.org/drawingml/2006/wordprocessingDrawing" xmlns:w10="urn:schemas-microsoft-com:office:word" xmlns:w="http://schemas.openxmlformats.org/wordprocessingml/2006/main" xmlns:wne="http://schemas.microsoft.com/office/word/2006/wordml">
   <w:body>
     <w:tbl>
       <w:tblPr>
-        <w:tblStyle w:val="Tablaconcuadrcula"/>
+        <w:tblStyle w:val="TableGrid"/>
         <w:tblW w:w="8472" w:type="dxa"/>
         <w:tblInd w:w="250" w:type="dxa"/>
         <w:tblLayout w:type="fixed"/>
-        <w:tblLook w:val="04A0" w:firstRow="1" w:lastRow="0" w:firstColumn="1" w:lastColumn="0" w:noHBand="0" w:noVBand="1"/>
+        <w:tblLook w:val="04A0"/>
       </w:tblPr>
       <w:tblGrid>
         <w:gridCol w:w="1809"/>
@@ -1214,10 +1214,10 @@
               <w:t xml:space="preserve">Registrar el ingreso de los productos que el viajante ha retirado para la venta </w:t>
             </w:r>
             <w:r>
-              <w:t xml:space="preserve">y devuelve a la fábrica </w:t>
-            </w:r>
-            <w:r>
-              <w:t>detallando el motivo.</w:t>
+              <w:t>y devuelve a la fábrica</w:t>
+            </w:r>
+            <w:r>
+              <w:t>.</w:t>
             </w:r>
           </w:p>
         </w:tc>
@@ -1340,7 +1340,7 @@
           </w:tcPr>
           <w:p>
             <w:pPr>
-              <w:pStyle w:val="Prrafodelista"/>
+              <w:pStyle w:val="ListParagraph"/>
               <w:numPr>
                 <w:ilvl w:val="0"/>
                 <w:numId w:val="1"/>
@@ -1408,7 +1408,7 @@
           </w:tcPr>
           <w:p>
             <w:pPr>
-              <w:pStyle w:val="Prrafodelista"/>
+              <w:pStyle w:val="ListParagraph"/>
               <w:numPr>
                 <w:ilvl w:val="0"/>
                 <w:numId w:val="1"/>
@@ -1435,7 +1435,7 @@
           </w:p>
           <w:p>
             <w:pPr>
-              <w:pStyle w:val="Prrafodelista"/>
+              <w:pStyle w:val="ListParagraph"/>
               <w:numPr>
                 <w:ilvl w:val="0"/>
                 <w:numId w:val="1"/>
@@ -1520,7 +1520,7 @@
           </w:tcPr>
           <w:p>
             <w:pPr>
-              <w:pStyle w:val="Prrafodelista"/>
+              <w:pStyle w:val="ListParagraph"/>
               <w:numPr>
                 <w:ilvl w:val="0"/>
                 <w:numId w:val="3"/>
@@ -1563,7 +1563,7 @@
           </w:tcPr>
           <w:p>
             <w:pPr>
-              <w:pStyle w:val="Prrafodelista"/>
+              <w:pStyle w:val="ListParagraph"/>
               <w:ind w:left="230"/>
             </w:pPr>
           </w:p>
@@ -1586,7 +1586,7 @@
           </w:tcPr>
           <w:p>
             <w:pPr>
-              <w:pStyle w:val="Prrafodelista"/>
+              <w:pStyle w:val="ListParagraph"/>
               <w:numPr>
                 <w:ilvl w:val="0"/>
                 <w:numId w:val="3"/>
@@ -1594,7 +1594,10 @@
               <w:ind w:hanging="198"/>
             </w:pPr>
             <w:r>
-              <w:t>El EDPT busca el pedido mediante alguno de los filtros: nro. Pedido, fecha de pedido o cliente</w:t>
+              <w:t xml:space="preserve">El EDPT </w:t>
+            </w:r>
+            <w:r>
+              <w:t>selecciona el viajante que realiza la devolución de productos terminados</w:t>
             </w:r>
           </w:p>
         </w:tc>
@@ -1611,7 +1614,7 @@
           </w:tcPr>
           <w:p>
             <w:pPr>
-              <w:pStyle w:val="Prrafodelista"/>
+              <w:pStyle w:val="ListParagraph"/>
               <w:ind w:left="230"/>
             </w:pPr>
           </w:p>
@@ -1634,7 +1637,7 @@
           </w:tcPr>
           <w:p>
             <w:pPr>
-              <w:pStyle w:val="Prrafodelista"/>
+              <w:pStyle w:val="ListParagraph"/>
               <w:numPr>
                 <w:ilvl w:val="0"/>
                 <w:numId w:val="3"/>
@@ -1685,7 +1688,7 @@
           </w:tcPr>
           <w:p>
             <w:pPr>
-              <w:pStyle w:val="Prrafodelista"/>
+              <w:pStyle w:val="ListParagraph"/>
               <w:numPr>
                 <w:ilvl w:val="0"/>
                 <w:numId w:val="3"/>
@@ -1693,22 +1696,7 @@
               <w:ind w:hanging="198"/>
             </w:pPr>
             <w:r>
-              <w:t xml:space="preserve">El </w:t>
-            </w:r>
-            <w:r>
-              <w:t>Sistema</w:t>
-            </w:r>
-            <w:r>
-              <w:t xml:space="preserve"> muestra los datos del pedido (número de</w:t>
-            </w:r>
-            <w:r>
-              <w:t>l</w:t>
-            </w:r>
-            <w:r>
-              <w:t xml:space="preserve"> pedido</w:t>
-            </w:r>
-            <w:r>
-              <w:t>, viajante y fecha de pedido).</w:t>
+              <w:t>El sistema muestra los productos que el Viajante tiene en su poder con sus datos (código, marca, modelo, tamaño, color y cantidad).</w:t>
             </w:r>
           </w:p>
         </w:tc>
@@ -1725,7 +1713,7 @@
           </w:tcPr>
           <w:p>
             <w:pPr>
-              <w:pStyle w:val="Prrafodelista"/>
+              <w:pStyle w:val="ListParagraph"/>
               <w:ind w:left="230"/>
             </w:pPr>
           </w:p>
@@ -1748,7 +1736,7 @@
           </w:tcPr>
           <w:p>
             <w:pPr>
-              <w:pStyle w:val="Prrafodelista"/>
+              <w:pStyle w:val="ListParagraph"/>
               <w:numPr>
                 <w:ilvl w:val="0"/>
                 <w:numId w:val="3"/>
@@ -1759,13 +1747,13 @@
               <w:t xml:space="preserve">El </w:t>
             </w:r>
             <w:r>
-              <w:t>Sistema muestra los productos del pedido seleccionado con sus datos (código, marca, modelo, tamaño, c</w:t>
-            </w:r>
-            <w:r>
-              <w:t>olor y cantidad pedida anterior</w:t>
-            </w:r>
-            <w:r>
-              <w:t>mente).</w:t>
+              <w:t>Sistema</w:t>
+            </w:r>
+            <w:r>
+              <w:t xml:space="preserve"> solicita</w:t>
+            </w:r>
+            <w:r>
+              <w:t>, para cada producto que se ingrese la cantidad a devolver.</w:t>
             </w:r>
           </w:p>
         </w:tc>
@@ -1782,7 +1770,7 @@
           </w:tcPr>
           <w:p>
             <w:pPr>
-              <w:pStyle w:val="Prrafodelista"/>
+              <w:pStyle w:val="ListParagraph"/>
               <w:ind w:left="230"/>
             </w:pPr>
           </w:p>
@@ -1805,7 +1793,7 @@
           </w:tcPr>
           <w:p>
             <w:pPr>
-              <w:pStyle w:val="Prrafodelista"/>
+              <w:pStyle w:val="ListParagraph"/>
               <w:numPr>
                 <w:ilvl w:val="0"/>
                 <w:numId w:val="3"/>
@@ -1819,13 +1807,13 @@
               <w:t>Sistema</w:t>
             </w:r>
             <w:r>
-              <w:t xml:space="preserve"> solicita se seleccionen l</w:t>
-            </w:r>
-            <w:r>
-              <w:t>o</w:t>
-            </w:r>
-            <w:r>
-              <w:t>s productos del pedido a devolver.</w:t>
+              <w:t xml:space="preserve"> verifica que la cantidad a devolver no sea mayor a la cantidad</w:t>
+            </w:r>
+            <w:r>
+              <w:t xml:space="preserve"> en poder del Viajante</w:t>
+            </w:r>
+            <w:r>
+              <w:t>.</w:t>
             </w:r>
           </w:p>
         </w:tc>
@@ -1842,208 +1830,7 @@
           </w:tcPr>
           <w:p>
             <w:pPr>
-              <w:pStyle w:val="Prrafodelista"/>
-              <w:ind w:left="230"/>
-            </w:pPr>
-          </w:p>
-        </w:tc>
-      </w:tr>
-      <w:tr>
-        <w:trPr>
-          <w:cantSplit/>
-        </w:trPr>
-        <w:tc>
-          <w:tcPr>
-            <w:tcW w:w="3878" w:type="dxa"/>
-            <w:gridSpan w:val="5"/>
-            <w:tcBorders>
-              <w:top w:val="single" w:sz="4" w:space="0" w:color="auto"/>
-              <w:left w:val="single" w:sz="4" w:space="0" w:color="auto"/>
-              <w:bottom w:val="single" w:sz="4" w:space="0" w:color="auto"/>
-              <w:right w:val="single" w:sz="4" w:space="0" w:color="auto"/>
-            </w:tcBorders>
-          </w:tcPr>
-          <w:p>
-            <w:pPr>
-              <w:pStyle w:val="Prrafodelista"/>
-              <w:numPr>
-                <w:ilvl w:val="0"/>
-                <w:numId w:val="3"/>
-              </w:numPr>
-              <w:ind w:hanging="198"/>
-            </w:pPr>
-            <w:r>
-              <w:t>El EDPT selecciona los productos a devolver.</w:t>
-            </w:r>
-          </w:p>
-        </w:tc>
-        <w:tc>
-          <w:tcPr>
-            <w:tcW w:w="4594" w:type="dxa"/>
-            <w:gridSpan w:val="6"/>
-            <w:tcBorders>
-              <w:top w:val="single" w:sz="4" w:space="0" w:color="auto"/>
-              <w:left w:val="single" w:sz="4" w:space="0" w:color="auto"/>
-              <w:bottom w:val="single" w:sz="4" w:space="0" w:color="auto"/>
-              <w:right w:val="single" w:sz="4" w:space="0" w:color="auto"/>
-            </w:tcBorders>
-          </w:tcPr>
-          <w:p>
-            <w:pPr>
-              <w:pStyle w:val="Prrafodelista"/>
-              <w:ind w:left="230"/>
-            </w:pPr>
-          </w:p>
-        </w:tc>
-      </w:tr>
-      <w:tr>
-        <w:trPr>
-          <w:cantSplit/>
-        </w:trPr>
-        <w:tc>
-          <w:tcPr>
-            <w:tcW w:w="3878" w:type="dxa"/>
-            <w:gridSpan w:val="5"/>
-            <w:tcBorders>
-              <w:top w:val="single" w:sz="4" w:space="0" w:color="auto"/>
-              <w:left w:val="single" w:sz="4" w:space="0" w:color="auto"/>
-              <w:bottom w:val="single" w:sz="4" w:space="0" w:color="auto"/>
-              <w:right w:val="single" w:sz="4" w:space="0" w:color="auto"/>
-            </w:tcBorders>
-          </w:tcPr>
-          <w:p>
-            <w:pPr>
-              <w:pStyle w:val="Prrafodelista"/>
-              <w:numPr>
-                <w:ilvl w:val="0"/>
-                <w:numId w:val="3"/>
-              </w:numPr>
-              <w:ind w:hanging="198"/>
-            </w:pPr>
-            <w:r>
-              <w:t xml:space="preserve">El Sistema solicita ingreso de cantidad a devolver </w:t>
-            </w:r>
-            <w:r>
-              <w:t>de cada producto seleccionado.</w:t>
-            </w:r>
-          </w:p>
-        </w:tc>
-        <w:tc>
-          <w:tcPr>
-            <w:tcW w:w="4594" w:type="dxa"/>
-            <w:gridSpan w:val="6"/>
-            <w:tcBorders>
-              <w:top w:val="single" w:sz="4" w:space="0" w:color="auto"/>
-              <w:left w:val="single" w:sz="4" w:space="0" w:color="auto"/>
-              <w:bottom w:val="single" w:sz="4" w:space="0" w:color="auto"/>
-              <w:right w:val="single" w:sz="4" w:space="0" w:color="auto"/>
-            </w:tcBorders>
-          </w:tcPr>
-          <w:p>
-            <w:pPr>
-              <w:pStyle w:val="Prrafodelista"/>
-              <w:ind w:left="230"/>
-            </w:pPr>
-          </w:p>
-        </w:tc>
-      </w:tr>
-      <w:tr>
-        <w:trPr>
-          <w:cantSplit/>
-        </w:trPr>
-        <w:tc>
-          <w:tcPr>
-            <w:tcW w:w="3878" w:type="dxa"/>
-            <w:gridSpan w:val="5"/>
-            <w:tcBorders>
-              <w:top w:val="single" w:sz="4" w:space="0" w:color="auto"/>
-              <w:left w:val="single" w:sz="4" w:space="0" w:color="auto"/>
-              <w:bottom w:val="single" w:sz="4" w:space="0" w:color="auto"/>
-              <w:right w:val="single" w:sz="4" w:space="0" w:color="auto"/>
-            </w:tcBorders>
-          </w:tcPr>
-          <w:p>
-            <w:pPr>
-              <w:pStyle w:val="Prrafodelista"/>
-              <w:numPr>
-                <w:ilvl w:val="0"/>
-                <w:numId w:val="3"/>
-              </w:numPr>
-              <w:ind w:hanging="198"/>
-            </w:pPr>
-            <w:r>
-              <w:t>El EDPT ingresa cantidad a devolver.</w:t>
-            </w:r>
-          </w:p>
-        </w:tc>
-        <w:tc>
-          <w:tcPr>
-            <w:tcW w:w="4594" w:type="dxa"/>
-            <w:gridSpan w:val="6"/>
-            <w:tcBorders>
-              <w:top w:val="single" w:sz="4" w:space="0" w:color="auto"/>
-              <w:left w:val="single" w:sz="4" w:space="0" w:color="auto"/>
-              <w:bottom w:val="single" w:sz="4" w:space="0" w:color="auto"/>
-              <w:right w:val="single" w:sz="4" w:space="0" w:color="auto"/>
-            </w:tcBorders>
-          </w:tcPr>
-          <w:p>
-            <w:pPr>
-              <w:pStyle w:val="Prrafodelista"/>
-              <w:ind w:left="230"/>
-            </w:pPr>
-          </w:p>
-        </w:tc>
-      </w:tr>
-      <w:tr>
-        <w:trPr>
-          <w:cantSplit/>
-        </w:trPr>
-        <w:tc>
-          <w:tcPr>
-            <w:tcW w:w="3878" w:type="dxa"/>
-            <w:gridSpan w:val="5"/>
-            <w:tcBorders>
-              <w:top w:val="single" w:sz="4" w:space="0" w:color="auto"/>
-              <w:left w:val="single" w:sz="4" w:space="0" w:color="auto"/>
-              <w:bottom w:val="single" w:sz="4" w:space="0" w:color="auto"/>
-              <w:right w:val="single" w:sz="4" w:space="0" w:color="auto"/>
-            </w:tcBorders>
-          </w:tcPr>
-          <w:p>
-            <w:pPr>
-              <w:pStyle w:val="Prrafodelista"/>
-              <w:numPr>
-                <w:ilvl w:val="0"/>
-                <w:numId w:val="3"/>
-              </w:numPr>
-              <w:ind w:hanging="198"/>
-            </w:pPr>
-            <w:r>
-              <w:t xml:space="preserve">El </w:t>
-            </w:r>
-            <w:r>
-              <w:t>Sistema</w:t>
-            </w:r>
-            <w:r>
-              <w:t xml:space="preserve"> verifica que la cantidad a devolver no sea mayor a la cantidad solicitada en el pedido y no lo es.</w:t>
-            </w:r>
-          </w:p>
-        </w:tc>
-        <w:tc>
-          <w:tcPr>
-            <w:tcW w:w="4594" w:type="dxa"/>
-            <w:gridSpan w:val="6"/>
-            <w:tcBorders>
-              <w:top w:val="single" w:sz="4" w:space="0" w:color="auto"/>
-              <w:left w:val="single" w:sz="4" w:space="0" w:color="auto"/>
-              <w:bottom w:val="single" w:sz="4" w:space="0" w:color="auto"/>
-              <w:right w:val="single" w:sz="4" w:space="0" w:color="auto"/>
-            </w:tcBorders>
-          </w:tcPr>
-          <w:p>
-            <w:pPr>
-              <w:pStyle w:val="Prrafodelista"/>
+              <w:pStyle w:val="ListParagraph"/>
               <w:numPr>
                 <w:ilvl w:val="1"/>
                 <w:numId w:val="3"/>
@@ -2060,7 +1847,7 @@
           </w:p>
           <w:p>
             <w:pPr>
-              <w:pStyle w:val="Prrafodelista"/>
+              <w:pStyle w:val="ListParagraph"/>
               <w:numPr>
                 <w:ilvl w:val="2"/>
                 <w:numId w:val="3"/>
@@ -2078,7 +1865,7 @@
           </w:p>
           <w:p>
             <w:pPr>
-              <w:pStyle w:val="Prrafodelista"/>
+              <w:pStyle w:val="ListParagraph"/>
               <w:numPr>
                 <w:ilvl w:val="2"/>
                 <w:numId w:val="3"/>
@@ -2088,56 +1875,11 @@
               <w:t>Se regresa</w:t>
             </w:r>
             <w:r>
-              <w:t xml:space="preserve"> al paso 8.</w:t>
-            </w:r>
-          </w:p>
-        </w:tc>
-      </w:tr>
-      <w:tr>
-        <w:trPr>
-          <w:cantSplit/>
-        </w:trPr>
-        <w:tc>
-          <w:tcPr>
-            <w:tcW w:w="3878" w:type="dxa"/>
-            <w:gridSpan w:val="5"/>
-            <w:tcBorders>
-              <w:top w:val="single" w:sz="4" w:space="0" w:color="auto"/>
-              <w:left w:val="single" w:sz="4" w:space="0" w:color="auto"/>
-              <w:bottom w:val="single" w:sz="4" w:space="0" w:color="auto"/>
-              <w:right w:val="single" w:sz="4" w:space="0" w:color="auto"/>
-            </w:tcBorders>
-          </w:tcPr>
-          <w:p>
-            <w:pPr>
-              <w:pStyle w:val="Prrafodelista"/>
-              <w:numPr>
-                <w:ilvl w:val="0"/>
-                <w:numId w:val="3"/>
-              </w:numPr>
-              <w:ind w:hanging="198"/>
-            </w:pPr>
-            <w:r>
-              <w:t>El EDPT ingresa el motivo de devolución de la misma.</w:t>
-            </w:r>
-          </w:p>
-        </w:tc>
-        <w:tc>
-          <w:tcPr>
-            <w:tcW w:w="4594" w:type="dxa"/>
-            <w:gridSpan w:val="6"/>
-            <w:tcBorders>
-              <w:top w:val="single" w:sz="4" w:space="0" w:color="auto"/>
-              <w:left w:val="single" w:sz="4" w:space="0" w:color="auto"/>
-              <w:bottom w:val="single" w:sz="4" w:space="0" w:color="auto"/>
-              <w:right w:val="single" w:sz="4" w:space="0" w:color="auto"/>
-            </w:tcBorders>
-          </w:tcPr>
-          <w:p>
-            <w:pPr>
-              <w:pStyle w:val="Prrafodelista"/>
-              <w:ind w:left="230"/>
-            </w:pPr>
+              <w:t xml:space="preserve"> al paso 5</w:t>
+            </w:r>
+            <w:r>
+              <w:t>.</w:t>
+            </w:r>
           </w:p>
         </w:tc>
       </w:tr>
@@ -2159,7 +1901,7 @@
           </w:tcPr>
           <w:p>
             <w:pPr>
-              <w:pStyle w:val="Prrafodelista"/>
+              <w:pStyle w:val="ListParagraph"/>
               <w:numPr>
                 <w:ilvl w:val="0"/>
                 <w:numId w:val="3"/>
@@ -2193,7 +1935,7 @@
           </w:tcPr>
           <w:p>
             <w:pPr>
-              <w:pStyle w:val="Prrafodelista"/>
+              <w:pStyle w:val="ListParagraph"/>
               <w:ind w:left="230"/>
             </w:pPr>
           </w:p>
@@ -2216,7 +1958,7 @@
           </w:tcPr>
           <w:p>
             <w:pPr>
-              <w:pStyle w:val="Prrafodelista"/>
+              <w:pStyle w:val="ListParagraph"/>
               <w:numPr>
                 <w:ilvl w:val="0"/>
                 <w:numId w:val="3"/>
@@ -2241,7 +1983,7 @@
           </w:tcPr>
           <w:p>
             <w:pPr>
-              <w:pStyle w:val="Prrafodelista"/>
+              <w:pStyle w:val="ListParagraph"/>
               <w:numPr>
                 <w:ilvl w:val="1"/>
                 <w:numId w:val="3"/>
@@ -2258,7 +2000,7 @@
           </w:p>
           <w:p>
             <w:pPr>
-              <w:pStyle w:val="Prrafodelista"/>
+              <w:pStyle w:val="ListParagraph"/>
               <w:numPr>
                 <w:ilvl w:val="2"/>
                 <w:numId w:val="3"/>
@@ -2276,7 +2018,7 @@
           </w:p>
           <w:p>
             <w:pPr>
-              <w:pStyle w:val="Prrafodelista"/>
+              <w:pStyle w:val="ListParagraph"/>
               <w:numPr>
                 <w:ilvl w:val="2"/>
                 <w:numId w:val="3"/>
@@ -2305,7 +2047,7 @@
           </w:tcPr>
           <w:p>
             <w:pPr>
-              <w:pStyle w:val="Prrafodelista"/>
+              <w:pStyle w:val="ListParagraph"/>
               <w:numPr>
                 <w:ilvl w:val="0"/>
                 <w:numId w:val="3"/>
@@ -2322,13 +2064,10 @@
               <w:t xml:space="preserve"> registra el ingreso de p</w:t>
             </w:r>
             <w:r>
-              <w:t xml:space="preserve">roductos terminados no vendidos y </w:t>
-            </w:r>
-            <w:r>
-              <w:t xml:space="preserve"> </w:t>
-            </w:r>
-            <w:r>
-              <w:t xml:space="preserve"> actualiza el stock del producto, registra el motivo y la fecha de devolución.</w:t>
+              <w:t>roductos terminados no vendidos y  actualiza el stock del producto</w:t>
+            </w:r>
+            <w:r>
+              <w:t>.</w:t>
             </w:r>
           </w:p>
         </w:tc>
@@ -2345,7 +2084,7 @@
           </w:tcPr>
           <w:p>
             <w:pPr>
-              <w:pStyle w:val="Prrafodelista"/>
+              <w:pStyle w:val="ListParagraph"/>
               <w:ind w:left="230"/>
             </w:pPr>
           </w:p>
@@ -2445,6 +2184,9 @@
           <w:p>
             <w:r>
               <w:t>No aplica</w:t>
+            </w:r>
+            <w:r>
+              <w:t>,</w:t>
             </w:r>
           </w:p>
         </w:tc>
@@ -2727,7 +2469,7 @@
 </file>
 
 <file path=word/numbering.xml><?xml version="1.0" encoding="utf-8"?>
-<w:numbering xmlns:wpc="http://schemas.microsoft.com/office/word/2010/wordprocessingCanvas" xmlns:mc="http://schemas.openxmlformats.org/markup-compatibility/2006" xmlns:o="urn:schemas-microsoft-com:office:office" xmlns:r="http://schemas.openxmlformats.org/officeDocument/2006/relationships" xmlns:m="http://schemas.openxmlformats.org/officeDocument/2006/math" xmlns:v="urn:schemas-microsoft-com:vml" xmlns:wp14="http://schemas.microsoft.com/office/word/2010/wordprocessingDrawing" xmlns:wp="http://schemas.openxmlformats.org/drawingml/2006/wordprocessingDrawing" xmlns:w10="urn:schemas-microsoft-com:office:word" xmlns:w="http://schemas.openxmlformats.org/wordprocessingml/2006/main" xmlns:w14="http://schemas.microsoft.com/office/word/2010/wordml" xmlns:wpg="http://schemas.microsoft.com/office/word/2010/wordprocessingGroup" xmlns:wpi="http://schemas.microsoft.com/office/word/2010/wordprocessingInk" xmlns:wne="http://schemas.microsoft.com/office/word/2006/wordml" xmlns:wps="http://schemas.microsoft.com/office/word/2010/wordprocessingShape" mc:Ignorable="w14 wp14">
+<w:numbering xmlns:ve="http://schemas.openxmlformats.org/markup-compatibility/2006" xmlns:o="urn:schemas-microsoft-com:office:office" xmlns:r="http://schemas.openxmlformats.org/officeDocument/2006/relationships" xmlns:m="http://schemas.openxmlformats.org/officeDocument/2006/math" xmlns:v="urn:schemas-microsoft-com:vml" xmlns:wp="http://schemas.openxmlformats.org/drawingml/2006/wordprocessingDrawing" xmlns:w10="urn:schemas-microsoft-com:office:word" xmlns:w="http://schemas.openxmlformats.org/wordprocessingml/2006/main" xmlns:wne="http://schemas.microsoft.com/office/word/2006/wordml">
   <w:abstractNum w:abstractNumId="0">
     <w:nsid w:val="14C032BE"/>
     <w:multiLevelType w:val="hybridMultilevel"/>
@@ -3089,7 +2831,7 @@
 </file>
 
 <file path=word/styles.xml><?xml version="1.0" encoding="utf-8"?>
-<w:styles xmlns:mc="http://schemas.openxmlformats.org/markup-compatibility/2006" xmlns:r="http://schemas.openxmlformats.org/officeDocument/2006/relationships" xmlns:w="http://schemas.openxmlformats.org/wordprocessingml/2006/main" xmlns:w14="http://schemas.microsoft.com/office/word/2010/wordml" mc:Ignorable="w14">
+<w:styles xmlns:r="http://schemas.openxmlformats.org/officeDocument/2006/relationships" xmlns:w="http://schemas.openxmlformats.org/wordprocessingml/2006/main">
   <w:docDefaults>
     <w:rPrDefault>
       <w:rPr>
@@ -3247,18 +2989,20 @@
   <w:style w:type="paragraph" w:default="1" w:styleId="Normal">
     <w:name w:val="Normal"/>
     <w:qFormat/>
+    <w:rsid w:val="002802ED"/>
   </w:style>
-  <w:style w:type="character" w:default="1" w:styleId="Fuentedeprrafopredeter">
+  <w:style w:type="character" w:default="1" w:styleId="DefaultParagraphFont">
     <w:name w:val="Default Paragraph Font"/>
     <w:uiPriority w:val="1"/>
     <w:semiHidden/>
     <w:unhideWhenUsed/>
   </w:style>
-  <w:style w:type="table" w:default="1" w:styleId="Tablanormal">
+  <w:style w:type="table" w:default="1" w:styleId="TableNormal">
     <w:name w:val="Normal Table"/>
     <w:uiPriority w:val="99"/>
     <w:semiHidden/>
     <w:unhideWhenUsed/>
+    <w:qFormat/>
     <w:tblPr>
       <w:tblInd w:w="0" w:type="dxa"/>
       <w:tblCellMar>
@@ -3269,15 +3013,15 @@
       </w:tblCellMar>
     </w:tblPr>
   </w:style>
-  <w:style w:type="numbering" w:default="1" w:styleId="Sinlista">
+  <w:style w:type="numbering" w:default="1" w:styleId="NoList">
     <w:name w:val="No List"/>
     <w:uiPriority w:val="99"/>
     <w:semiHidden/>
     <w:unhideWhenUsed/>
   </w:style>
-  <w:style w:type="table" w:styleId="Tablaconcuadrcula">
+  <w:style w:type="table" w:styleId="TableGrid">
     <w:name w:val="Table Grid"/>
-    <w:basedOn w:val="Tablanormal"/>
+    <w:basedOn w:val="TableNormal"/>
     <w:uiPriority w:val="59"/>
     <w:rsid w:val="00D842C6"/>
     <w:pPr>
@@ -3301,7 +3045,7 @@
       </w:tblCellMar>
     </w:tblPr>
   </w:style>
-  <w:style w:type="paragraph" w:styleId="Prrafodelista">
+  <w:style w:type="paragraph" w:styleId="ListParagraph">
     <w:name w:val="List Paragraph"/>
     <w:basedOn w:val="Normal"/>
     <w:uiPriority w:val="34"/>
@@ -3314,13 +3058,13 @@
   </w:style>
   <w:style w:type="character" w:customStyle="1" w:styleId="apple-style-span">
     <w:name w:val="apple-style-span"/>
-    <w:basedOn w:val="Fuentedeprrafopredeter"/>
+    <w:basedOn w:val="DefaultParagraphFont"/>
     <w:rsid w:val="00466BD2"/>
   </w:style>
-  <w:style w:type="paragraph" w:styleId="Textodeglobo">
+  <w:style w:type="paragraph" w:styleId="BalloonText">
     <w:name w:val="Balloon Text"/>
     <w:basedOn w:val="Normal"/>
-    <w:link w:val="TextodegloboCar"/>
+    <w:link w:val="BalloonTextChar"/>
     <w:uiPriority w:val="99"/>
     <w:semiHidden/>
     <w:unhideWhenUsed/>
@@ -3334,10 +3078,10 @@
       <w:szCs w:val="16"/>
     </w:rPr>
   </w:style>
-  <w:style w:type="character" w:customStyle="1" w:styleId="TextodegloboCar">
-    <w:name w:val="Texto de globo Car"/>
-    <w:basedOn w:val="Fuentedeprrafopredeter"/>
-    <w:link w:val="Textodeglobo"/>
+  <w:style w:type="character" w:customStyle="1" w:styleId="BalloonTextChar">
+    <w:name w:val="Balloon Text Char"/>
+    <w:basedOn w:val="DefaultParagraphFont"/>
+    <w:link w:val="BalloonText"/>
     <w:uiPriority w:val="99"/>
     <w:semiHidden/>
     <w:rsid w:val="004814E7"/>
@@ -3347,7 +3091,7 @@
       <w:szCs w:val="16"/>
     </w:rPr>
   </w:style>
-  <w:style w:type="paragraph" w:styleId="Revisin">
+  <w:style w:type="paragraph" w:styleId="Revision">
     <w:name w:val="Revision"/>
     <w:hidden/>
     <w:uiPriority w:val="99"/>
@@ -3922,7 +3666,7 @@
 </file>
 
 <file path=customXml/itemProps1.xml><?xml version="1.0" encoding="utf-8"?>
-<ds:datastoreItem xmlns:ds="http://schemas.openxmlformats.org/officeDocument/2006/customXml" ds:itemID="{A903DC4E-C828-4B09-AAB0-22EA280959E9}">
+<ds:datastoreItem xmlns:ds="http://schemas.openxmlformats.org/officeDocument/2006/customXml" ds:itemID="{0F182F54-DF6F-4BCA-9AB7-1E5E29C2793D}">
   <ds:schemaRefs>
     <ds:schemaRef ds:uri="http://schemas.openxmlformats.org/officeDocument/2006/bibliography"/>
   </ds:schemaRefs>

</xml_diff>